<commit_message>
Modificacion req 6 + complex_docx
</commit_message>
<xml_diff>
--- a/reto4.docx
+++ b/reto4.docx
@@ -141,7 +141,7 @@
           <w:sz w:val="28"/>
           <w:szCs w:val="28"/>
         </w:rPr>
-        <w:t>RBT</w:t>
+        <w:t>Lista de Adyacencia</w:t>
       </w:r>
     </w:p>
     <w:p>
@@ -649,6 +649,14 @@
         <w:tab/>
         <w:t>Complejidad:</w:t>
       </w:r>
+      <w:r>
+        <w:rPr>
+          <w:rFonts w:ascii="Bookman Old Style" w:hAnsi="Bookman Old Style"/>
+          <w:sz w:val="28"/>
+          <w:szCs w:val="28"/>
+        </w:rPr>
+        <w:t xml:space="preserve"> O(V+E)</w:t>
+      </w:r>
     </w:p>
     <w:p>
       <w:pPr>
@@ -762,6 +770,14 @@
           <w:sz w:val="28"/>
           <w:szCs w:val="28"/>
         </w:rPr>
+        <w:t xml:space="preserve"> </w:t>
+      </w:r>
+      <w:r>
+        <w:rPr>
+          <w:rFonts w:ascii="Bookman Old Style" w:hAnsi="Bookman Old Style"/>
+          <w:sz w:val="28"/>
+          <w:szCs w:val="28"/>
+        </w:rPr>
         <w:t>O(n + V + E)</w:t>
       </w:r>
     </w:p>
@@ -868,6 +884,38 @@
         <w:tab/>
         <w:t>Complejidad:</w:t>
       </w:r>
+      <w:r>
+        <w:rPr>
+          <w:rFonts w:ascii="Bookman Old Style" w:hAnsi="Bookman Old Style"/>
+          <w:sz w:val="28"/>
+          <w:szCs w:val="28"/>
+        </w:rPr>
+        <w:t xml:space="preserve"> </w:t>
+      </w:r>
+      <w:r>
+        <w:rPr>
+          <w:rFonts w:ascii="Bookman Old Style" w:hAnsi="Bookman Old Style"/>
+          <w:sz w:val="28"/>
+          <w:szCs w:val="28"/>
+        </w:rPr>
+        <w:t>O(V</w:t>
+      </w:r>
+      <w:r>
+        <w:rPr>
+          <w:rFonts w:ascii="Bookman Old Style" w:hAnsi="Bookman Old Style"/>
+          <w:sz w:val="28"/>
+          <w:szCs w:val="28"/>
+        </w:rPr>
+        <w:t>logV + E</w:t>
+      </w:r>
+      <w:r>
+        <w:rPr>
+          <w:rFonts w:ascii="Bookman Old Style" w:hAnsi="Bookman Old Style"/>
+          <w:sz w:val="28"/>
+          <w:szCs w:val="28"/>
+        </w:rPr>
+        <w:t>)</w:t>
+      </w:r>
     </w:p>
     <w:p>
       <w:pPr>
@@ -978,7 +1026,31 @@
           <w:szCs w:val="28"/>
         </w:rPr>
         <w:tab/>
-        <w:t xml:space="preserve">Complejidad: </w:t>
+        <w:t>Complejidad:</w:t>
+      </w:r>
+      <w:r>
+        <w:rPr>
+          <w:rFonts w:ascii="Bookman Old Style" w:hAnsi="Bookman Old Style"/>
+          <w:sz w:val="28"/>
+          <w:szCs w:val="28"/>
+        </w:rPr>
+        <w:t xml:space="preserve"> O(</w:t>
+      </w:r>
+      <w:r>
+        <w:rPr>
+          <w:rFonts w:ascii="Bookman Old Style" w:hAnsi="Bookman Old Style"/>
+          <w:sz w:val="28"/>
+          <w:szCs w:val="28"/>
+        </w:rPr>
+        <w:t>n</w:t>
+      </w:r>
+      <w:r>
+        <w:rPr>
+          <w:rFonts w:ascii="Bookman Old Style" w:hAnsi="Bookman Old Style"/>
+          <w:sz w:val="28"/>
+          <w:szCs w:val="28"/>
+        </w:rPr>
+        <w:t>)</w:t>
       </w:r>
     </w:p>
     <w:p>
@@ -1044,13 +1116,6 @@
       </w:r>
     </w:p>
     <w:p>
-      <w:pPr>
-        <w:rPr>
-          <w:rFonts w:ascii="Bookman Old Style" w:hAnsi="Bookman Old Style"/>
-          <w:sz w:val="28"/>
-          <w:szCs w:val="28"/>
-        </w:rPr>
-      </w:pPr>
       <w:r>
         <w:rPr>
           <w:rFonts w:ascii="Bookman Old Style" w:hAnsi="Bookman Old Style"/>
@@ -1060,8 +1125,15 @@
         <w:tab/>
         <w:t xml:space="preserve">Complejidad: </w:t>
       </w:r>
-    </w:p>
-    <w:p/>
+      <w:r>
+        <w:rPr>
+          <w:rFonts w:ascii="Bookman Old Style" w:hAnsi="Bookman Old Style"/>
+          <w:sz w:val="28"/>
+          <w:szCs w:val="28"/>
+        </w:rPr>
+        <w:t>…</w:t>
+      </w:r>
+    </w:p>
     <w:p/>
     <w:sectPr>
       <w:pgSz w:w="12240" w:h="15840"/>
@@ -1472,13 +1544,13 @@
     <w:name w:val="Normal"/>
     <w:qFormat/>
   </w:style>
-  <w:style w:type="character" w:default="1" w:styleId="DefaultParagraphFont">
+  <w:style w:type="character" w:default="1" w:styleId="Fuentedeprrafopredeter">
     <w:name w:val="Default Paragraph Font"/>
     <w:uiPriority w:val="1"/>
     <w:semiHidden/>
     <w:unhideWhenUsed/>
   </w:style>
-  <w:style w:type="table" w:default="1" w:styleId="TableNormal">
+  <w:style w:type="table" w:default="1" w:styleId="Tablanormal">
     <w:name w:val="Normal Table"/>
     <w:uiPriority w:val="99"/>
     <w:semiHidden/>
@@ -1493,7 +1565,7 @@
       </w:tblCellMar>
     </w:tblPr>
   </w:style>
-  <w:style w:type="numbering" w:default="1" w:styleId="NoList">
+  <w:style w:type="numbering" w:default="1" w:styleId="Sinlista">
     <w:name w:val="No List"/>
     <w:uiPriority w:val="99"/>
     <w:semiHidden/>

</xml_diff>